<commit_message>
Added a design document and made small changes to the unity program document
</commit_message>
<xml_diff>
--- a/Docs/How our programs work/Unity program.docx
+++ b/Docs/How our programs work/Unity program.docx
@@ -332,8 +332,6 @@
             <w:rPr>
               <w:rFonts w:eastAsiaTheme="minorEastAsia"/>
               <w:noProof/>
-              <w:kern w:val="0"/>
-              <w14:ligatures w14:val="none"/>
             </w:rPr>
           </w:pPr>
           <w:r>
@@ -345,7 +343,7 @@
           <w:r>
             <w:fldChar w:fldCharType="separate"/>
           </w:r>
-          <w:hyperlink w:anchor="_Toc137116170" w:history="1">
+          <w:hyperlink w:anchor="_Toc137801174" w:history="1">
             <w:r>
               <w:rPr>
                 <w:rStyle w:val="Hyperlink"/>
@@ -372,7 +370,7 @@
                 <w:noProof/>
                 <w:webHidden/>
               </w:rPr>
-              <w:instrText xml:space="preserve"> PAGEREF _Toc137116170 \h </w:instrText>
+              <w:instrText xml:space="preserve"> PAGEREF _Toc137801174 \h </w:instrText>
             </w:r>
             <w:r>
               <w:rPr>
@@ -413,11 +411,9 @@
             <w:rPr>
               <w:rFonts w:eastAsiaTheme="minorEastAsia"/>
               <w:noProof/>
-              <w:kern w:val="0"/>
-              <w14:ligatures w14:val="none"/>
             </w:rPr>
           </w:pPr>
-          <w:hyperlink w:anchor="_Toc137116171" w:history="1">
+          <w:hyperlink w:anchor="_Toc137801175" w:history="1">
             <w:r>
               <w:rPr>
                 <w:rStyle w:val="Hyperlink"/>
@@ -444,7 +440,7 @@
                 <w:noProof/>
                 <w:webHidden/>
               </w:rPr>
-              <w:instrText xml:space="preserve"> PAGEREF _Toc137116171 \h </w:instrText>
+              <w:instrText xml:space="preserve"> PAGEREF _Toc137801175 \h </w:instrText>
             </w:r>
             <w:r>
               <w:rPr>
@@ -485,11 +481,9 @@
             <w:rPr>
               <w:rFonts w:eastAsiaTheme="minorEastAsia"/>
               <w:noProof/>
-              <w:kern w:val="0"/>
-              <w14:ligatures w14:val="none"/>
             </w:rPr>
           </w:pPr>
-          <w:hyperlink w:anchor="_Toc137116172" w:history="1">
+          <w:hyperlink w:anchor="_Toc137801176" w:history="1">
             <w:r>
               <w:rPr>
                 <w:rStyle w:val="Hyperlink"/>
@@ -516,7 +510,7 @@
                 <w:noProof/>
                 <w:webHidden/>
               </w:rPr>
-              <w:instrText xml:space="preserve"> PAGEREF _Toc137116172 \h </w:instrText>
+              <w:instrText xml:space="preserve"> PAGEREF _Toc137801176 \h </w:instrText>
             </w:r>
             <w:r>
               <w:rPr>
@@ -557,11 +551,9 @@
             <w:rPr>
               <w:rFonts w:eastAsiaTheme="minorEastAsia"/>
               <w:noProof/>
-              <w:kern w:val="0"/>
-              <w14:ligatures w14:val="none"/>
             </w:rPr>
           </w:pPr>
-          <w:hyperlink w:anchor="_Toc137116173" w:history="1">
+          <w:hyperlink w:anchor="_Toc137801177" w:history="1">
             <w:r>
               <w:rPr>
                 <w:rStyle w:val="Hyperlink"/>
@@ -588,7 +580,7 @@
                 <w:noProof/>
                 <w:webHidden/>
               </w:rPr>
-              <w:instrText xml:space="preserve"> PAGEREF _Toc137116173 \h </w:instrText>
+              <w:instrText xml:space="preserve"> PAGEREF _Toc137801177 \h </w:instrText>
             </w:r>
             <w:r>
               <w:rPr>
@@ -608,7 +600,7 @@
                 <w:noProof/>
                 <w:webHidden/>
               </w:rPr>
-              <w:t>2</w:t>
+              <w:t>3</w:t>
             </w:r>
             <w:r>
               <w:rPr>
@@ -629,17 +621,15 @@
             <w:rPr>
               <w:rFonts w:eastAsiaTheme="minorEastAsia"/>
               <w:noProof/>
-              <w:kern w:val="0"/>
-              <w14:ligatures w14:val="none"/>
             </w:rPr>
           </w:pPr>
-          <w:hyperlink w:anchor="_Toc137116174" w:history="1">
+          <w:hyperlink w:anchor="_Toc137801178" w:history="1">
             <w:r>
               <w:rPr>
                 <w:rStyle w:val="Hyperlink"/>
                 <w:noProof/>
               </w:rPr>
-              <w:t>MainMenu.cs</w:t>
+              <w:t>DetectCube.cs</w:t>
             </w:r>
             <w:r>
               <w:rPr>
@@ -660,7 +650,7 @@
                 <w:noProof/>
                 <w:webHidden/>
               </w:rPr>
-              <w:instrText xml:space="preserve"> PAGEREF _Toc137116174 \h </w:instrText>
+              <w:instrText xml:space="preserve"> PAGEREF _Toc137801178 \h </w:instrText>
             </w:r>
             <w:r>
               <w:rPr>
@@ -701,17 +691,15 @@
             <w:rPr>
               <w:rFonts w:eastAsiaTheme="minorEastAsia"/>
               <w:noProof/>
-              <w:kern w:val="0"/>
-              <w14:ligatures w14:val="none"/>
             </w:rPr>
           </w:pPr>
-          <w:hyperlink w:anchor="_Toc137116175" w:history="1">
+          <w:hyperlink w:anchor="_Toc137801179" w:history="1">
             <w:r>
               <w:rPr>
                 <w:rStyle w:val="Hyperlink"/>
                 <w:noProof/>
               </w:rPr>
-              <w:t>OptionsPauseMenu.cs</w:t>
+              <w:t>MainMenu.cs</w:t>
             </w:r>
             <w:r>
               <w:rPr>
@@ -732,7 +720,7 @@
                 <w:noProof/>
                 <w:webHidden/>
               </w:rPr>
-              <w:instrText xml:space="preserve"> PAGEREF _Toc137116175 \h </w:instrText>
+              <w:instrText xml:space="preserve"> PAGEREF _Toc137801179 \h </w:instrText>
             </w:r>
             <w:r>
               <w:rPr>
@@ -773,16 +761,84 @@
             <w:rPr>
               <w:rFonts w:eastAsiaTheme="minorEastAsia"/>
               <w:noProof/>
-              <w:kern w:val="0"/>
-              <w14:ligatures w14:val="none"/>
             </w:rPr>
           </w:pPr>
-          <w:hyperlink w:anchor="_Toc137116176" w:history="1">
+          <w:hyperlink w:anchor="_Toc137801180" w:history="1">
             <w:r>
               <w:rPr>
                 <w:rStyle w:val="Hyperlink"/>
                 <w:noProof/>
               </w:rPr>
+              <w:t>OptionsPauseMenu.cs</w:t>
+            </w:r>
+            <w:r>
+              <w:rPr>
+                <w:noProof/>
+                <w:webHidden/>
+              </w:rPr>
+              <w:tab/>
+            </w:r>
+            <w:r>
+              <w:rPr>
+                <w:noProof/>
+                <w:webHidden/>
+              </w:rPr>
+              <w:fldChar w:fldCharType="begin"/>
+            </w:r>
+            <w:r>
+              <w:rPr>
+                <w:noProof/>
+                <w:webHidden/>
+              </w:rPr>
+              <w:instrText xml:space="preserve"> PAGEREF _Toc137801180 \h </w:instrText>
+            </w:r>
+            <w:r>
+              <w:rPr>
+                <w:noProof/>
+                <w:webHidden/>
+              </w:rPr>
+            </w:r>
+            <w:r>
+              <w:rPr>
+                <w:noProof/>
+                <w:webHidden/>
+              </w:rPr>
+              <w:fldChar w:fldCharType="separate"/>
+            </w:r>
+            <w:r>
+              <w:rPr>
+                <w:noProof/>
+                <w:webHidden/>
+              </w:rPr>
+              <w:t>3</w:t>
+            </w:r>
+            <w:r>
+              <w:rPr>
+                <w:noProof/>
+                <w:webHidden/>
+              </w:rPr>
+              <w:fldChar w:fldCharType="end"/>
+            </w:r>
+          </w:hyperlink>
+        </w:p>
+        <w:p>
+          <w:pPr>
+            <w:pStyle w:val="TOC2"/>
+            <w:tabs>
+              <w:tab w:val="right" w:leader="dot" w:pos="9016"/>
+            </w:tabs>
+            <w:jc w:val="left"/>
+            <w:rPr>
+              <w:rFonts w:eastAsiaTheme="minorEastAsia"/>
+              <w:noProof/>
+            </w:rPr>
+          </w:pPr>
+          <w:hyperlink w:anchor="_Toc137801181" w:history="1">
+            <w:r>
+              <w:rPr>
+                <w:rStyle w:val="Hyperlink"/>
+                <w:noProof/>
+              </w:rPr>
               <w:t>Spawner.cs</w:t>
             </w:r>
             <w:r>
@@ -804,7 +860,7 @@
                 <w:noProof/>
                 <w:webHidden/>
               </w:rPr>
-              <w:instrText xml:space="preserve"> PAGEREF _Toc137116176 \h </w:instrText>
+              <w:instrText xml:space="preserve"> PAGEREF _Toc137801181 \h </w:instrText>
             </w:r>
             <w:r>
               <w:rPr>
@@ -824,7 +880,7 @@
                 <w:noProof/>
                 <w:webHidden/>
               </w:rPr>
-              <w:t>3</w:t>
+              <w:t>4</w:t>
             </w:r>
             <w:r>
               <w:rPr>
@@ -845,11 +901,9 @@
             <w:rPr>
               <w:rFonts w:eastAsiaTheme="minorEastAsia"/>
               <w:noProof/>
-              <w:kern w:val="0"/>
-              <w14:ligatures w14:val="none"/>
             </w:rPr>
           </w:pPr>
-          <w:hyperlink w:anchor="_Toc137116177" w:history="1">
+          <w:hyperlink w:anchor="_Toc137801182" w:history="1">
             <w:r>
               <w:rPr>
                 <w:rStyle w:val="Hyperlink"/>
@@ -876,7 +930,7 @@
                 <w:noProof/>
                 <w:webHidden/>
               </w:rPr>
-              <w:instrText xml:space="preserve"> PAGEREF _Toc137116177 \h </w:instrText>
+              <w:instrText xml:space="preserve"> PAGEREF _Toc137801182 \h </w:instrText>
             </w:r>
             <w:r>
               <w:rPr>
@@ -896,7 +950,7 @@
                 <w:noProof/>
                 <w:webHidden/>
               </w:rPr>
-              <w:t>4</w:t>
+              <w:t>5</w:t>
             </w:r>
             <w:r>
               <w:rPr>
@@ -917,11 +971,9 @@
             <w:rPr>
               <w:rFonts w:eastAsiaTheme="minorEastAsia"/>
               <w:noProof/>
-              <w:kern w:val="0"/>
-              <w14:ligatures w14:val="none"/>
             </w:rPr>
           </w:pPr>
-          <w:hyperlink w:anchor="_Toc137116178" w:history="1">
+          <w:hyperlink w:anchor="_Toc137801183" w:history="1">
             <w:r>
               <w:rPr>
                 <w:rStyle w:val="Hyperlink"/>
@@ -948,7 +1000,7 @@
                 <w:noProof/>
                 <w:webHidden/>
               </w:rPr>
-              <w:instrText xml:space="preserve"> PAGEREF _Toc137116178 \h </w:instrText>
+              <w:instrText xml:space="preserve"> PAGEREF _Toc137801183 \h </w:instrText>
             </w:r>
             <w:r>
               <w:rPr>
@@ -968,7 +1020,7 @@
                 <w:noProof/>
                 <w:webHidden/>
               </w:rPr>
-              <w:t>4</w:t>
+              <w:t>5</w:t>
             </w:r>
             <w:r>
               <w:rPr>
@@ -989,11 +1041,9 @@
             <w:rPr>
               <w:rFonts w:eastAsiaTheme="minorEastAsia"/>
               <w:noProof/>
-              <w:kern w:val="0"/>
-              <w14:ligatures w14:val="none"/>
             </w:rPr>
           </w:pPr>
-          <w:hyperlink w:anchor="_Toc137116179" w:history="1">
+          <w:hyperlink w:anchor="_Toc137801184" w:history="1">
             <w:r>
               <w:rPr>
                 <w:rStyle w:val="Hyperlink"/>
@@ -1020,7 +1070,7 @@
                 <w:noProof/>
                 <w:webHidden/>
               </w:rPr>
-              <w:instrText xml:space="preserve"> PAGEREF _Toc137116179 \h </w:instrText>
+              <w:instrText xml:space="preserve"> PAGEREF _Toc137801184 \h </w:instrText>
             </w:r>
             <w:r>
               <w:rPr>
@@ -1040,7 +1090,7 @@
                 <w:noProof/>
                 <w:webHidden/>
               </w:rPr>
-              <w:t>4</w:t>
+              <w:t>5</w:t>
             </w:r>
             <w:r>
               <w:rPr>
@@ -1074,7 +1124,7 @@
       <w:r>
         <w:br w:type="page"/>
       </w:r>
-      <w:bookmarkStart w:id="0" w:name="_Toc137116170"/>
+      <w:bookmarkStart w:id="0" w:name="_Toc137801174"/>
       <w:r>
         <w:lastRenderedPageBreak/>
         <w:t>About this document</w:t>
@@ -1086,7 +1136,15 @@
         <w:jc w:val="left"/>
       </w:pPr>
       <w:r>
-        <w:t>In this document you will find more information or how the Unity application works. The application is a visualization of an assembly line, it communicates with a Beckhoff TwinCAT plc. The application sends the location data of the blocks on the conveyor belt to the plc so that a robot arm can go to that position in real life.</w:t>
+        <w:t xml:space="preserve">In this document you will find more information or how the Unity application works. The application is a visualization of an assembly line, it communicates with a Beckhoff </w:t>
+      </w:r>
+      <w:proofErr w:type="spellStart"/>
+      <w:r>
+        <w:t>TwinCAT</w:t>
+      </w:r>
+      <w:proofErr w:type="spellEnd"/>
+      <w:r>
+        <w:t xml:space="preserve"> plc. The application sends the location data of the blocks on the conveyor belt to the plc so that a robot arm can go to that position in real life.</w:t>
       </w:r>
     </w:p>
     <w:p>
@@ -1107,7 +1165,7 @@
         <w:pStyle w:val="Heading1"/>
         <w:jc w:val="left"/>
       </w:pPr>
-      <w:bookmarkStart w:id="1" w:name="_Toc137116171"/>
+      <w:bookmarkStart w:id="1" w:name="_Toc137801175"/>
       <w:r>
         <w:t>Classes</w:t>
       </w:r>
@@ -1118,11 +1176,13 @@
         <w:pStyle w:val="Heading2"/>
         <w:jc w:val="left"/>
       </w:pPr>
-      <w:bookmarkStart w:id="2" w:name="_Toc137116172"/>
+      <w:bookmarkStart w:id="2" w:name="_Toc137801176"/>
+      <w:proofErr w:type="spellStart"/>
       <w:r>
         <w:t>ConveyorBelt.cs</w:t>
       </w:r>
       <w:bookmarkEnd w:id="2"/>
+      <w:proofErr w:type="spellEnd"/>
     </w:p>
     <w:p>
       <w:pPr>
@@ -1187,72 +1247,87 @@
         <w:jc w:val="left"/>
       </w:pPr>
       <w:r>
-        <w:t>Next the SlowDownBelt method, this method does exactly what you think it does: it slows down the conveyor belt. It does this off of a timer, so it doesn’t abruptly stop. It incrementally slows it down by 1 speed per loop, the whole function is an async function. There is a await Task.Yield() at the bottom of the method, this tells the unity program to asynchronously wait for the task in the method to be finished before moving on.</w:t>
-      </w:r>
-    </w:p>
-    <w:p>
-      <w:pPr>
-        <w:jc w:val="left"/>
-      </w:pPr>
-    </w:p>
-    <w:p>
-      <w:pPr>
-        <w:jc w:val="left"/>
-      </w:pPr>
-      <w:r>
-        <w:t xml:space="preserve">Then the SpeedUpBelt </w:t>
-      </w:r>
-      <w:r>
-        <w:t>method, this method does exactly what you think it does</w:t>
-      </w:r>
-      <w:r>
-        <w:t xml:space="preserve"> again</w:t>
-      </w:r>
-      <w:r>
-        <w:t xml:space="preserve">: it </w:t>
-      </w:r>
-      <w:r>
-        <w:t>speeds up</w:t>
-      </w:r>
-      <w:r>
-        <w:t xml:space="preserve"> the conveyor belt. It does this off of a timer, so it doesn’t abruptly </w:t>
-      </w:r>
-      <w:r>
-        <w:t>start</w:t>
-      </w:r>
-      <w:r>
-        <w:t xml:space="preserve">. It incrementally </w:t>
-      </w:r>
-      <w:r>
-        <w:t>speeds</w:t>
-      </w:r>
-      <w:r>
-        <w:t xml:space="preserve"> it </w:t>
-      </w:r>
-      <w:r>
-        <w:t>up</w:t>
-      </w:r>
-      <w:r>
-        <w:t xml:space="preserve"> by 1 speed per loop, the whole function is an async function. There is a await Task.Yield() at the bottom of the method, this tells the unity program to asynchronously wait for the task in the method to be finished before moving on.</w:t>
-      </w:r>
-    </w:p>
-    <w:p>
-      <w:pPr>
-        <w:jc w:val="left"/>
-      </w:pPr>
-    </w:p>
-    <w:p>
-      <w:pPr>
-        <w:jc w:val="left"/>
-      </w:pPr>
-      <w:r>
-        <w:t>In the FixedUpdate method, several things are done. The</w:t>
+        <w:t xml:space="preserve">Next the </w:t>
+      </w:r>
+      <w:proofErr w:type="spellStart"/>
+      <w:r>
+        <w:t>SlowDownBelt</w:t>
+      </w:r>
+      <w:proofErr w:type="spellEnd"/>
+      <w:r>
+        <w:t xml:space="preserve"> method, this method does exactly what you think it does: it slows down the conveyor belt. It does this off of a timer, so it doesn’t abruptly stop. It incrementally slows it down by 1 speed per loop, the whole function is an async function. There is a await </w:t>
+      </w:r>
+      <w:proofErr w:type="spellStart"/>
+      <w:r>
+        <w:t>Task.Yield</w:t>
+      </w:r>
+      <w:proofErr w:type="spellEnd"/>
+      <w:r>
+        <w:t>() at the bottom of the method, this tells the unity program to asynchronously wait for the task in the method to be finished before moving on.</w:t>
+      </w:r>
+    </w:p>
+    <w:p>
+      <w:pPr>
+        <w:jc w:val="left"/>
+      </w:pPr>
+    </w:p>
+    <w:p>
+      <w:pPr>
+        <w:jc w:val="left"/>
+      </w:pPr>
+      <w:r>
+        <w:t xml:space="preserve">Then the </w:t>
+      </w:r>
+      <w:proofErr w:type="spellStart"/>
+      <w:r>
+        <w:t>SpeedUpBelt</w:t>
+      </w:r>
+      <w:proofErr w:type="spellEnd"/>
+      <w:r>
+        <w:t xml:space="preserve"> method, this method does exactly what you think it does again: it speeds up the conveyor belt. It does this off of a timer, so it doesn’t abruptly start. It incrementally speeds it up by 1 speed per loop, the whole function is an async function. There is a await </w:t>
+      </w:r>
+      <w:proofErr w:type="spellStart"/>
+      <w:r>
+        <w:t>Task.Yield</w:t>
+      </w:r>
+      <w:proofErr w:type="spellEnd"/>
+      <w:r>
+        <w:t>() at the bottom of the method, this tells the unity program to asynchronously wait for the task in the method to be finished before moving on.</w:t>
+      </w:r>
+    </w:p>
+    <w:p>
+      <w:pPr>
+        <w:jc w:val="left"/>
+      </w:pPr>
+    </w:p>
+    <w:p>
+      <w:pPr>
+        <w:jc w:val="left"/>
+      </w:pPr>
+      <w:r>
+        <w:t xml:space="preserve">In the </w:t>
+      </w:r>
+      <w:proofErr w:type="spellStart"/>
+      <w:r>
+        <w:t>FixedUpdate</w:t>
+      </w:r>
+      <w:proofErr w:type="spellEnd"/>
+      <w:r>
+        <w:t xml:space="preserve"> method, several things are done. The</w:t>
       </w:r>
       <w:r>
         <w:t xml:space="preserve"> first thing is the</w:t>
       </w:r>
       <w:r>
-        <w:t xml:space="preserve"> code of the conveyor belt itself, this "moves" the conveyor belt. What this code does is somewhat special, in one frame the position of the rigidbody (the object to which the code is attached) is moved in a fixed direction. This is done by multiplying the direction by the speed and time span of 1 frame. Then the object is returned to the position it was at before it was moved.</w:t>
+        <w:t xml:space="preserve"> code of the conveyor belt itself, this "moves" the conveyor belt. What this code does is somewhat special, in one frame the position of the </w:t>
+      </w:r>
+      <w:proofErr w:type="spellStart"/>
+      <w:r>
+        <w:t>rigidbody</w:t>
+      </w:r>
+      <w:proofErr w:type="spellEnd"/>
+      <w:r>
+        <w:t xml:space="preserve"> (the object to which the code is attached) is moved in a fixed direction. This is done by multiplying the direction by the speed and time span of 1 frame. Then the object is returned to the position it was at before it was moved.</w:t>
       </w:r>
     </w:p>
     <w:p>
@@ -1274,20 +1349,44 @@
       </w:pPr>
       <w:r>
         <w:lastRenderedPageBreak/>
-        <w:t>The OnCollisionEnter method keeps track of when an object lands on the conveyor belt, then this method adds that object to a list of objects.</w:t>
-      </w:r>
-    </w:p>
-    <w:p>
-      <w:pPr>
-        <w:jc w:val="left"/>
-      </w:pPr>
-    </w:p>
-    <w:p>
-      <w:pPr>
-        <w:jc w:val="left"/>
-      </w:pPr>
-      <w:r>
-        <w:t>The OnCollisionExit method does the opposite of the OnCollisionEnter. It keeps track of when an object goes off the conveyor belt, then this method removes that object from the list of objects.</w:t>
+        <w:t xml:space="preserve">The </w:t>
+      </w:r>
+      <w:proofErr w:type="spellStart"/>
+      <w:r>
+        <w:t>OnCollisionEnter</w:t>
+      </w:r>
+      <w:proofErr w:type="spellEnd"/>
+      <w:r>
+        <w:t xml:space="preserve"> method keeps track of when an object lands on the conveyor belt, then this method adds that object to a list of objects.</w:t>
+      </w:r>
+    </w:p>
+    <w:p>
+      <w:pPr>
+        <w:jc w:val="left"/>
+      </w:pPr>
+    </w:p>
+    <w:p>
+      <w:pPr>
+        <w:jc w:val="left"/>
+      </w:pPr>
+      <w:r>
+        <w:t xml:space="preserve">The </w:t>
+      </w:r>
+      <w:proofErr w:type="spellStart"/>
+      <w:r>
+        <w:t>OnCollisionExit</w:t>
+      </w:r>
+      <w:proofErr w:type="spellEnd"/>
+      <w:r>
+        <w:t xml:space="preserve"> method does the opposite of the </w:t>
+      </w:r>
+      <w:proofErr w:type="spellStart"/>
+      <w:r>
+        <w:t>OnCollisionEnter</w:t>
+      </w:r>
+      <w:proofErr w:type="spellEnd"/>
+      <w:r>
+        <w:t>. It keeps track of when an object goes off the conveyor belt, then this method removes that object from the list of objects.</w:t>
       </w:r>
     </w:p>
     <w:p>
@@ -1300,11 +1399,13 @@
         <w:pStyle w:val="Heading2"/>
         <w:jc w:val="left"/>
       </w:pPr>
-      <w:bookmarkStart w:id="3" w:name="_Toc137116173"/>
+      <w:bookmarkStart w:id="3" w:name="_Toc137801177"/>
+      <w:proofErr w:type="spellStart"/>
       <w:r>
         <w:t>DestroyObjects.cs</w:t>
       </w:r>
       <w:bookmarkEnd w:id="3"/>
+      <w:proofErr w:type="spellEnd"/>
     </w:p>
     <w:p>
       <w:pPr>
@@ -1326,29 +1427,178 @@
       </w:r>
       <w:r>
         <w:br/>
-        <w:t>The OnTriggerEnter method keeps track of whether an object enters the plane's trigger field. If so, the object entering the trigger is destroyed.</w:t>
-      </w:r>
+        <w:t xml:space="preserve">The </w:t>
+      </w:r>
+      <w:proofErr w:type="spellStart"/>
+      <w:r>
+        <w:t>OnTriggerEnter</w:t>
+      </w:r>
+      <w:proofErr w:type="spellEnd"/>
+      <w:r>
+        <w:t xml:space="preserve"> method keeps track of whether an object enters the plane's trigger field. If so, the object entering the trigger is destroyed.</w:t>
+      </w:r>
+    </w:p>
+    <w:p>
+      <w:pPr>
+        <w:jc w:val="left"/>
+      </w:pPr>
     </w:p>
     <w:p>
       <w:pPr>
         <w:pStyle w:val="Heading2"/>
         <w:jc w:val="left"/>
       </w:pPr>
-      <w:r>
-        <w:br/>
-      </w:r>
-      <w:bookmarkStart w:id="4" w:name="_Toc137116174"/>
+      <w:bookmarkStart w:id="4" w:name="_Toc137801178"/>
+      <w:proofErr w:type="spellStart"/>
+      <w:r>
+        <w:t>DetectCube.cs</w:t>
+      </w:r>
+      <w:bookmarkEnd w:id="4"/>
+      <w:proofErr w:type="spellEnd"/>
+    </w:p>
+    <w:p>
+      <w:pPr>
+        <w:jc w:val="left"/>
+      </w:pPr>
+      <w:r>
+        <w:t>This class detects if a cube enters a plane. The Start method retrieves all relevant settings from the main menu and sets them correctly in the object. The length and width are retrieved and set. It is first checked whether both length and width are set in the main menu, and if so, the position of a surface to be placed a little past half way of the conveyor belt. If none of the settings are entered, then the width and length of the surface are 5 by 5. last, it is calculated what the end of the conveyor belt is so that it can be used in calculations for sending to the Beckhoff PLC.</w:t>
+      </w:r>
+    </w:p>
+    <w:p>
+      <w:pPr>
+        <w:jc w:val="left"/>
+      </w:pPr>
+    </w:p>
+    <w:p>
+      <w:pPr>
+        <w:jc w:val="left"/>
+      </w:pPr>
+      <w:r>
+        <w:t xml:space="preserve">The Update method look whether a list object contains 1 or more objects. Namely, this means that a cube has come inside the detection plane. It then sets a </w:t>
+      </w:r>
+      <w:proofErr w:type="spellStart"/>
+      <w:r>
+        <w:t>boolean</w:t>
+      </w:r>
+      <w:proofErr w:type="spellEnd"/>
+      <w:r>
+        <w:t xml:space="preserve"> to true so that a method in the </w:t>
+      </w:r>
+      <w:proofErr w:type="spellStart"/>
+      <w:r>
+        <w:t>ConveyorBelt.cs</w:t>
+      </w:r>
+      <w:proofErr w:type="spellEnd"/>
+      <w:r>
+        <w:t xml:space="preserve"> can respond to it. If there are no objects in the list object, the </w:t>
+      </w:r>
+      <w:proofErr w:type="spellStart"/>
+      <w:r>
+        <w:t>boolean</w:t>
+      </w:r>
+      <w:proofErr w:type="spellEnd"/>
+      <w:r>
+        <w:t xml:space="preserve"> is set to false.</w:t>
+      </w:r>
+    </w:p>
+    <w:p>
+      <w:pPr>
+        <w:jc w:val="left"/>
+      </w:pPr>
+    </w:p>
+    <w:p>
+      <w:pPr>
+        <w:jc w:val="left"/>
+      </w:pPr>
+      <w:r>
+        <w:t xml:space="preserve">The </w:t>
+      </w:r>
+      <w:proofErr w:type="spellStart"/>
+      <w:r>
+        <w:t>OnTriggerEnter</w:t>
+      </w:r>
+      <w:proofErr w:type="spellEnd"/>
+      <w:r>
+        <w:t xml:space="preserve"> method is called by Unity when an object enters the trigger. When this happens, the method adds the object entering the trigger to a list that keeps track of whether any objects have entered the trigger.</w:t>
+      </w:r>
+    </w:p>
+    <w:p>
+      <w:pPr>
+        <w:jc w:val="left"/>
+      </w:pPr>
+    </w:p>
+    <w:p>
+      <w:pPr>
+        <w:jc w:val="left"/>
+      </w:pPr>
+      <w:r>
+        <w:t xml:space="preserve">The </w:t>
+      </w:r>
+      <w:proofErr w:type="spellStart"/>
+      <w:r>
+        <w:t>OnTriggerExit</w:t>
+      </w:r>
+      <w:proofErr w:type="spellEnd"/>
+      <w:r>
+        <w:t xml:space="preserve"> method is called by Unity when an object exits the trigger. When this happens, the method removes the object entering the trigger from the list that keeps track of whether any objects have entered the trigger.</w:t>
+      </w:r>
+    </w:p>
+    <w:p>
+      <w:pPr>
+        <w:jc w:val="left"/>
+      </w:pPr>
+    </w:p>
+    <w:p>
+      <w:pPr>
+        <w:pStyle w:val="Heading2"/>
+        <w:jc w:val="left"/>
+      </w:pPr>
+      <w:bookmarkStart w:id="5" w:name="_Toc137801179"/>
+      <w:proofErr w:type="spellStart"/>
       <w:r>
         <w:t>MainMenu.cs</w:t>
       </w:r>
-      <w:bookmarkEnd w:id="4"/>
-    </w:p>
-    <w:p>
-      <w:pPr>
-        <w:jc w:val="left"/>
-      </w:pPr>
-      <w:r>
-        <w:t>The MainMenu class only keeps track of when the button at the bottom of the main menu is clicked. When this is clicked, the "Gamescene" is added to the current scene. This is done this way on purpose, if the "Gamescene" scene is just loaded, then the "Mainmenu" scene is unloaded immediately.</w:t>
+      <w:bookmarkEnd w:id="5"/>
+      <w:proofErr w:type="spellEnd"/>
+    </w:p>
+    <w:p>
+      <w:pPr>
+        <w:jc w:val="left"/>
+      </w:pPr>
+      <w:r>
+        <w:t xml:space="preserve">The </w:t>
+      </w:r>
+      <w:proofErr w:type="spellStart"/>
+      <w:r>
+        <w:t>MainMenu</w:t>
+      </w:r>
+      <w:proofErr w:type="spellEnd"/>
+      <w:r>
+        <w:t xml:space="preserve"> class only keeps track of when the button at the bottom of the main menu is clicked. When this is clicked, the "</w:t>
+      </w:r>
+      <w:proofErr w:type="spellStart"/>
+      <w:r>
+        <w:t>Gamescene</w:t>
+      </w:r>
+      <w:proofErr w:type="spellEnd"/>
+      <w:r>
+        <w:t>" is added to the current scene. This is done this way on purpose, if the "</w:t>
+      </w:r>
+      <w:proofErr w:type="spellStart"/>
+      <w:r>
+        <w:t>Gamescene</w:t>
+      </w:r>
+      <w:proofErr w:type="spellEnd"/>
+      <w:r>
+        <w:t>" scene is just loaded, then the "</w:t>
+      </w:r>
+      <w:proofErr w:type="spellStart"/>
+      <w:r>
+        <w:t>Mainmenu</w:t>
+      </w:r>
+      <w:proofErr w:type="spellEnd"/>
+      <w:r>
+        <w:t>" scene is unloaded immediately.</w:t>
       </w:r>
     </w:p>
     <w:p>
@@ -1361,11 +1611,13 @@
         <w:pStyle w:val="Heading2"/>
         <w:jc w:val="left"/>
       </w:pPr>
-      <w:bookmarkStart w:id="5" w:name="_Toc137116175"/>
+      <w:bookmarkStart w:id="6" w:name="_Toc137801180"/>
+      <w:proofErr w:type="spellStart"/>
       <w:r>
         <w:t>OptionsPauseMenu.cs</w:t>
       </w:r>
-      <w:bookmarkEnd w:id="5"/>
+      <w:bookmarkEnd w:id="6"/>
+      <w:proofErr w:type="spellEnd"/>
     </w:p>
     <w:p>
       <w:pPr>
@@ -1385,6 +1637,7 @@
         <w:jc w:val="left"/>
       </w:pPr>
       <w:r>
+        <w:lastRenderedPageBreak/>
         <w:t>In the Update method, it checks whether the escape key on the keyboard is pressed during the visualization. If so, a Boolean is modified to true or false to open or close the menu.</w:t>
       </w:r>
     </w:p>
@@ -1398,20 +1651,36 @@
         <w:jc w:val="left"/>
       </w:pPr>
       <w:r>
-        <w:t>In the PauseGame method, the canvas is set to active, then the Boolean that keeps track of whether the game is "paused" is set to true.</w:t>
-      </w:r>
-    </w:p>
-    <w:p>
-      <w:pPr>
-        <w:jc w:val="left"/>
-      </w:pPr>
-    </w:p>
-    <w:p>
-      <w:pPr>
-        <w:jc w:val="left"/>
-      </w:pPr>
-      <w:r>
-        <w:t>In the ResumeGame method, the text from the menu is retrieved to adjust the speed, this is done only if the user has actually entered something. Next, the canvas is set to inactive so that it is no longer visible to the camera. Finally, the Boolean that keeps track of whether the game is "paused" is set to false.</w:t>
+        <w:t xml:space="preserve">In the </w:t>
+      </w:r>
+      <w:proofErr w:type="spellStart"/>
+      <w:r>
+        <w:t>PauseGame</w:t>
+      </w:r>
+      <w:proofErr w:type="spellEnd"/>
+      <w:r>
+        <w:t xml:space="preserve"> method, the canvas is set to active, then the Boolean that keeps track of whether the game is "paused" is set to true.</w:t>
+      </w:r>
+    </w:p>
+    <w:p>
+      <w:pPr>
+        <w:jc w:val="left"/>
+      </w:pPr>
+    </w:p>
+    <w:p>
+      <w:pPr>
+        <w:jc w:val="left"/>
+      </w:pPr>
+      <w:r>
+        <w:t xml:space="preserve">In the </w:t>
+      </w:r>
+      <w:proofErr w:type="spellStart"/>
+      <w:r>
+        <w:t>ResumeGame</w:t>
+      </w:r>
+      <w:proofErr w:type="spellEnd"/>
+      <w:r>
+        <w:t xml:space="preserve"> method, the text from the menu is retrieved to adjust the speed, this is done only if the user has actually entered something. Next, the canvas is set to inactive so that it is no longer visible to the camera. Finally, the Boolean that keeps track of whether the game is "paused" is set to false.</w:t>
       </w:r>
     </w:p>
     <w:p>
@@ -1424,11 +1693,13 @@
         <w:pStyle w:val="Heading2"/>
         <w:jc w:val="left"/>
       </w:pPr>
-      <w:bookmarkStart w:id="6" w:name="_Toc137116176"/>
+      <w:bookmarkStart w:id="7" w:name="_Toc137801181"/>
+      <w:proofErr w:type="spellStart"/>
       <w:r>
         <w:t>Spawner.cs</w:t>
       </w:r>
-      <w:bookmarkEnd w:id="6"/>
+      <w:bookmarkEnd w:id="7"/>
+      <w:proofErr w:type="spellEnd"/>
     </w:p>
     <w:p>
       <w:pPr>
@@ -1451,21 +1722,36 @@
         <w:jc w:val="left"/>
       </w:pPr>
       <w:r>
-        <w:t>After everything is set, the SpawnObject method is called.</w:t>
-      </w:r>
-    </w:p>
-    <w:p>
-      <w:pPr>
-        <w:jc w:val="left"/>
-      </w:pPr>
-    </w:p>
-    <w:p>
-      <w:pPr>
-        <w:jc w:val="left"/>
-      </w:pPr>
-      <w:r>
-        <w:lastRenderedPageBreak/>
-        <w:t>The SpawnObject method first creates a random width position between minimum and maximum width where an object can spawn between. Then a random height position and width position are generated in the same way.</w:t>
+        <w:t xml:space="preserve">After everything is set, the </w:t>
+      </w:r>
+      <w:proofErr w:type="spellStart"/>
+      <w:r>
+        <w:t>SpawnObject</w:t>
+      </w:r>
+      <w:proofErr w:type="spellEnd"/>
+      <w:r>
+        <w:t xml:space="preserve"> method is called.</w:t>
+      </w:r>
+    </w:p>
+    <w:p>
+      <w:pPr>
+        <w:jc w:val="left"/>
+      </w:pPr>
+    </w:p>
+    <w:p>
+      <w:pPr>
+        <w:jc w:val="left"/>
+      </w:pPr>
+      <w:r>
+        <w:t xml:space="preserve">The </w:t>
+      </w:r>
+      <w:proofErr w:type="spellStart"/>
+      <w:r>
+        <w:t>SpawnObject</w:t>
+      </w:r>
+      <w:proofErr w:type="spellEnd"/>
+      <w:r>
+        <w:t xml:space="preserve"> method first creates a random width position between minimum and maximum width where an object can spawn between. Then a random height position and width position are generated in the same way.</w:t>
       </w:r>
     </w:p>
     <w:p>
@@ -1494,7 +1780,45 @@
         <w:jc w:val="left"/>
       </w:pPr>
       <w:r>
-        <w:t>The Update method calls the SpawnObject method when less than the specified number of objects are spawned. The Update method does this only when the correct amount of seconds has elapsed between spawning objects.</w:t>
+        <w:t xml:space="preserve">The Update method calls the </w:t>
+      </w:r>
+      <w:proofErr w:type="spellStart"/>
+      <w:r>
+        <w:t>SpawnObject</w:t>
+      </w:r>
+      <w:proofErr w:type="spellEnd"/>
+      <w:r>
+        <w:t xml:space="preserve"> method when less than the specified number of objects are spawned. The Update method does this only when the correct amount of seconds has elapsed between spawning objects.</w:t>
+      </w:r>
+      <w:r>
+        <w:t xml:space="preserve"> </w:t>
+      </w:r>
+      <w:r>
+        <w:t xml:space="preserve">Besides that, the cubes are also spawned only if a variable is set to true. This is the </w:t>
+      </w:r>
+      <w:proofErr w:type="spellStart"/>
+      <w:r>
+        <w:t>doSpawn</w:t>
+      </w:r>
+      <w:proofErr w:type="spellEnd"/>
+      <w:r>
+        <w:t xml:space="preserve"> </w:t>
+      </w:r>
+      <w:proofErr w:type="spellStart"/>
+      <w:r>
+        <w:t>boolean</w:t>
+      </w:r>
+      <w:proofErr w:type="spellEnd"/>
+      <w:r>
+        <w:t xml:space="preserve">, which is updated by the </w:t>
+      </w:r>
+      <w:proofErr w:type="spellStart"/>
+      <w:r>
+        <w:t>ConveyorBelt</w:t>
+      </w:r>
+      <w:proofErr w:type="spellEnd"/>
+      <w:r>
+        <w:t xml:space="preserve"> class when the conveyor stops or starts.</w:t>
       </w:r>
     </w:p>
     <w:p>
@@ -1521,7 +1845,7 @@
         <w:pStyle w:val="Heading1"/>
         <w:jc w:val="left"/>
       </w:pPr>
-      <w:bookmarkStart w:id="7" w:name="_Toc137116177"/>
+      <w:bookmarkStart w:id="8" w:name="_Toc137801182"/>
       <w:r>
         <w:lastRenderedPageBreak/>
         <w:t>Visualisation objects</w:t>
@@ -1529,43 +1853,115 @@
       <w:r>
         <w:t xml:space="preserve"> and what they do</w:t>
       </w:r>
-      <w:bookmarkEnd w:id="7"/>
-    </w:p>
-    <w:p>
-      <w:pPr>
-        <w:jc w:val="left"/>
-      </w:pPr>
-      <w:r>
-        <w:t>There are many objects distributed between the two scenes. In the Mainmenu scene you will find the canvas object containing all items relevant to the layout and inputs of the main menu. Next you will find the Directional Light, this provides a light so that the whole scene is illuminated. Finally, it contains a camera, this so that the main menu is also visible, of course.</w:t>
-      </w:r>
-    </w:p>
-    <w:p>
-      <w:pPr>
-        <w:jc w:val="left"/>
-      </w:pPr>
-    </w:p>
-    <w:p>
-      <w:pPr>
-        <w:jc w:val="left"/>
-      </w:pPr>
-      <w:r>
-        <w:t>In the Gamescene scene you have some "special" objects. These objects contain scripts/classes that are needed to perform "special" tasks.</w:t>
-      </w:r>
-    </w:p>
-    <w:p>
-      <w:pPr>
-        <w:jc w:val="left"/>
-      </w:pPr>
-      <w:r>
-        <w:t>The first object in the scene is the InGameCanvas. This is the "pause" menu, this contains the settings when the escape key is pressed. Next is the Camera, which contains the OptionsPauseMenu script.</w:t>
-      </w:r>
-    </w:p>
-    <w:p>
-      <w:pPr>
-        <w:jc w:val="left"/>
-      </w:pPr>
-      <w:r>
-        <w:t>Then follows the Directional Light this of course again takes care of the lighting in the scene. Next you see the spawner object, which contains the Spwaner.cs script. Next is the Object Destroyer object, which contains the Destory Objects.cs script this object destroys cubes when they come into contact with the object. Next we see the Terrain object, this object is self-explanatory and has no additional scripts. Then we come to Conveyor belt (unused) this is a copy of the used Conveyor Belt as a backup in case something goes wrong when setting/adjusting the Conveyor Belt. Then we have the SpawnerCube this is the cube used by the Spwaner.cs script, it copies this cube. Last is the Conveyor belt scaler object, it makes sure that the conveyor belt is scaled correctly. Inside the Conveyor belt scaler is the regular Conveyor blet, it contains the script for moving cubes and communicating via ADS with the Beckhoff plc.</w:t>
+      <w:bookmarkEnd w:id="8"/>
+    </w:p>
+    <w:p>
+      <w:pPr>
+        <w:jc w:val="left"/>
+      </w:pPr>
+      <w:r>
+        <w:t xml:space="preserve">There are many objects distributed between the two scenes. In the </w:t>
+      </w:r>
+      <w:proofErr w:type="spellStart"/>
+      <w:r>
+        <w:t>Mainmenu</w:t>
+      </w:r>
+      <w:proofErr w:type="spellEnd"/>
+      <w:r>
+        <w:t xml:space="preserve"> scene you will find the canvas object containing all items relevant to the layout and inputs of the main menu. Next you will find the Directional Light, this provides a light so that the whole scene is illuminated. Finally, it contains a camera, this so that the main menu is also visible, of course.</w:t>
+      </w:r>
+    </w:p>
+    <w:p>
+      <w:pPr>
+        <w:jc w:val="left"/>
+      </w:pPr>
+    </w:p>
+    <w:p>
+      <w:pPr>
+        <w:jc w:val="left"/>
+      </w:pPr>
+      <w:r>
+        <w:t xml:space="preserve">In the </w:t>
+      </w:r>
+      <w:proofErr w:type="spellStart"/>
+      <w:r>
+        <w:t>Gamescene</w:t>
+      </w:r>
+      <w:proofErr w:type="spellEnd"/>
+      <w:r>
+        <w:t xml:space="preserve"> scene you have some "special" objects. These objects contain scripts/classes that are needed to perform "special" tasks.</w:t>
+      </w:r>
+    </w:p>
+    <w:p>
+      <w:pPr>
+        <w:jc w:val="left"/>
+      </w:pPr>
+      <w:r>
+        <w:t xml:space="preserve">The first object in the scene is the </w:t>
+      </w:r>
+      <w:proofErr w:type="spellStart"/>
+      <w:r>
+        <w:t>InGameCanvas</w:t>
+      </w:r>
+      <w:proofErr w:type="spellEnd"/>
+      <w:r>
+        <w:t xml:space="preserve">. This is the "pause" menu, this contains the settings when the escape key is pressed. Next is the Camera, which contains the </w:t>
+      </w:r>
+      <w:proofErr w:type="spellStart"/>
+      <w:r>
+        <w:t>OptionsPauseMenu</w:t>
+      </w:r>
+      <w:proofErr w:type="spellEnd"/>
+      <w:r>
+        <w:t xml:space="preserve"> script.</w:t>
+      </w:r>
+    </w:p>
+    <w:p>
+      <w:pPr>
+        <w:jc w:val="left"/>
+      </w:pPr>
+      <w:r>
+        <w:t xml:space="preserve">Then follows the Directional Light this of course again takes care of the lighting in the scene. Next you see the spawner object, which contains the </w:t>
+      </w:r>
+      <w:proofErr w:type="spellStart"/>
+      <w:r>
+        <w:t>Spwaner.cs</w:t>
+      </w:r>
+      <w:proofErr w:type="spellEnd"/>
+      <w:r>
+        <w:t xml:space="preserve"> script. Next is the Object Destroyer object, which contains the </w:t>
+      </w:r>
+      <w:proofErr w:type="spellStart"/>
+      <w:r>
+        <w:t>Destory</w:t>
+      </w:r>
+      <w:proofErr w:type="spellEnd"/>
+      <w:r>
+        <w:t xml:space="preserve"> </w:t>
+      </w:r>
+      <w:proofErr w:type="spellStart"/>
+      <w:r>
+        <w:t>Objects.cs</w:t>
+      </w:r>
+      <w:proofErr w:type="spellEnd"/>
+      <w:r>
+        <w:t xml:space="preserve"> script this object destroys cubes when they come into contact with the object. Next we see the Terrain object, this object is self-explanatory and has no additional scripts. Then we come to Conveyor belt (unused) this is a copy of the used Conveyor Belt as a backup in case something goes wrong when setting/adjusting the Conveyor Belt. Then we have the </w:t>
+      </w:r>
+      <w:proofErr w:type="spellStart"/>
+      <w:r>
+        <w:t>SpawnerCube</w:t>
+      </w:r>
+      <w:proofErr w:type="spellEnd"/>
+      <w:r>
+        <w:t xml:space="preserve"> this is the cube used by the </w:t>
+      </w:r>
+      <w:proofErr w:type="spellStart"/>
+      <w:r>
+        <w:t>Spwaner.cs</w:t>
+      </w:r>
+      <w:proofErr w:type="spellEnd"/>
+      <w:r>
+        <w:t xml:space="preserve"> script, it copies this cube. Last is the Conveyor belt scaler object, it makes sure that the conveyor belt is scaled correctly. Inside the Conveyor belt scaler is the regular Conveyor blet, it contains the script for moving cubes and communicating via ADS with the Beckhoff plc.</w:t>
       </w:r>
     </w:p>
     <w:p>
@@ -1573,31 +1969,63 @@
         <w:pStyle w:val="Heading1"/>
         <w:jc w:val="left"/>
       </w:pPr>
-      <w:bookmarkStart w:id="8" w:name="_Toc137116178"/>
+      <w:bookmarkStart w:id="9" w:name="_Toc137801183"/>
       <w:r>
         <w:t>Scenes</w:t>
       </w:r>
-      <w:bookmarkEnd w:id="8"/>
-    </w:p>
-    <w:p>
-      <w:pPr>
-        <w:jc w:val="left"/>
-      </w:pPr>
-      <w:r>
-        <w:t>The visualization consists of two scenes, the Main menu scene and the Games scene. In the Mainmenu scene, the settings are completed prior to actually starting the visualization and thus the visualization can actually be started.</w:t>
-      </w:r>
-    </w:p>
-    <w:p>
-      <w:pPr>
-        <w:jc w:val="left"/>
-      </w:pPr>
-    </w:p>
-    <w:p>
-      <w:pPr>
-        <w:jc w:val="left"/>
-      </w:pPr>
-      <w:r>
-        <w:t>The Gamescene scene is not loaded before the visualization is started, this can be seen by the lighter gray color and the text: "(not loaded)". If this is not the case, it must be unloaded before the visualization is started. This can be done by right-clicking on the scene and selecting unload scene.</w:t>
+      <w:bookmarkEnd w:id="9"/>
+    </w:p>
+    <w:p>
+      <w:pPr>
+        <w:jc w:val="left"/>
+      </w:pPr>
+      <w:r>
+        <w:t xml:space="preserve">The visualization consists of two scenes, the Main menu scene and the Games scene. In the </w:t>
+      </w:r>
+      <w:proofErr w:type="spellStart"/>
+      <w:r>
+        <w:t>Mainmenu</w:t>
+      </w:r>
+      <w:proofErr w:type="spellEnd"/>
+      <w:r>
+        <w:t xml:space="preserve"> scene, the settings are completed prior to actually starting the visualization and thus the visualization can actually be started.</w:t>
+      </w:r>
+    </w:p>
+    <w:p>
+      <w:pPr>
+        <w:jc w:val="left"/>
+      </w:pPr>
+    </w:p>
+    <w:p>
+      <w:pPr>
+        <w:jc w:val="left"/>
+      </w:pPr>
+      <w:r>
+        <w:t xml:space="preserve">The </w:t>
+      </w:r>
+      <w:proofErr w:type="spellStart"/>
+      <w:r>
+        <w:t>Gamescene</w:t>
+      </w:r>
+      <w:proofErr w:type="spellEnd"/>
+      <w:r>
+        <w:t xml:space="preserve"> scene is not loaded before the visualization is started, this can be seen by the lighter </w:t>
+      </w:r>
+      <w:proofErr w:type="spellStart"/>
+      <w:r>
+        <w:t>gray</w:t>
+      </w:r>
+      <w:proofErr w:type="spellEnd"/>
+      <w:r>
+        <w:t xml:space="preserve"> </w:t>
+      </w:r>
+      <w:proofErr w:type="spellStart"/>
+      <w:r>
+        <w:t>color</w:t>
+      </w:r>
+      <w:proofErr w:type="spellEnd"/>
+      <w:r>
+        <w:t xml:space="preserve"> and the text: "(not loaded)". If this is not the case, it must be unloaded before the visualization is started. This can be done by right-clicking on the scene and selecting unload scene.</w:t>
       </w:r>
     </w:p>
     <w:p>
@@ -1618,24 +2046,56 @@
         <w:pStyle w:val="Heading1"/>
         <w:jc w:val="left"/>
       </w:pPr>
-      <w:bookmarkStart w:id="9" w:name="_Toc137116179"/>
+      <w:bookmarkStart w:id="10" w:name="_Toc137801184"/>
       <w:r>
         <w:t>What is needed to run the visualization</w:t>
       </w:r>
-      <w:bookmarkEnd w:id="9"/>
-    </w:p>
-    <w:p>
-      <w:pPr>
-        <w:jc w:val="left"/>
-      </w:pPr>
-      <w:r>
-        <w:t>To run the visualization, Unity 2022.1.21f1 must be installed. It is important to use exactly this version; an older or newer version may cause the Unity application to stop working. In addition, the PC with the visualization must be connected to the PLC so that they can communicate directly with each other, another option is by running TwinCAT locally. If you want to run TwinCAT locally, TwinCAT 3.</w:t>
+      <w:bookmarkEnd w:id="10"/>
+    </w:p>
+    <w:p>
+      <w:pPr>
+        <w:jc w:val="left"/>
+      </w:pPr>
+      <w:r>
+        <w:t xml:space="preserve">To run the visualization, Unity 2022.1.21f1 must be installed. It is important to use exactly this version; an older or newer version may cause the Unity application to stop working. In addition, the PC with the visualization must be connected to the PLC so that they can communicate directly with each other, another option is by running </w:t>
+      </w:r>
+      <w:proofErr w:type="spellStart"/>
+      <w:r>
+        <w:t>TwinCAT</w:t>
+      </w:r>
+      <w:proofErr w:type="spellEnd"/>
+      <w:r>
+        <w:t xml:space="preserve"> locally. If you want to run </w:t>
+      </w:r>
+      <w:proofErr w:type="spellStart"/>
+      <w:r>
+        <w:t>TwinCAT</w:t>
+      </w:r>
+      <w:proofErr w:type="spellEnd"/>
+      <w:r>
+        <w:t xml:space="preserve"> locally, </w:t>
+      </w:r>
+      <w:proofErr w:type="spellStart"/>
+      <w:r>
+        <w:t>TwinCAT</w:t>
+      </w:r>
+      <w:proofErr w:type="spellEnd"/>
+      <w:r>
+        <w:t xml:space="preserve"> 3.</w:t>
       </w:r>
       <w:r>
         <w:t>1</w:t>
       </w:r>
       <w:r>
-        <w:t xml:space="preserve"> is required. You can also run the visualization without being connected to TwinCAT.</w:t>
+        <w:t xml:space="preserve"> is required. You can also run the visualization without being connected to </w:t>
+      </w:r>
+      <w:proofErr w:type="spellStart"/>
+      <w:r>
+        <w:t>TwinCAT</w:t>
+      </w:r>
+      <w:proofErr w:type="spellEnd"/>
+      <w:r>
+        <w:t>.</w:t>
       </w:r>
     </w:p>
     <w:p>
@@ -2558,10 +3018,13 @@
   </w:compat>
   <w:rsids>
     <w:rsidRoot w:val="007F5066"/>
+    <w:rsid w:val="000713CE"/>
     <w:rsid w:val="001A0291"/>
     <w:rsid w:val="005F2C8B"/>
     <w:rsid w:val="007F5066"/>
     <w:rsid w:val="0080219E"/>
+    <w:rsid w:val="00946559"/>
+    <w:rsid w:val="00BF7ADB"/>
     <w:rsid w:val="00DB657D"/>
     <w:rsid w:val="00FE62AF"/>
   </w:rsids>

</xml_diff>